<commit_message>
modified readme and the presentation files
</commit_message>
<xml_diff>
--- a/presentation/Outline.docx
+++ b/presentation/Outline.docx
@@ -57,12 +57,39 @@
         </w:rPr>
         <w:t>In software engineering, a design pattern is a general reusable solution to a commonly occurring problem in software design</w:t>
       </w:r>
+      <w:r>
+        <w:rPr>
+          <w:sz w:val="24"/>
+          <w:lang w:val="en-US"/>
+        </w:rPr>
+        <w:t>.</w:t>
+      </w:r>
     </w:p>
     <w:p>
       <w:pPr>
         <w:pStyle w:val="Listenabsatz"/>
         <w:numPr>
-          <w:ilvl w:val="0"/>
+          <w:ilvl w:val="1"/>
+          <w:numId w:val="3"/>
+        </w:numPr>
+        <w:rPr>
+          <w:sz w:val="24"/>
+          <w:lang w:val="en-US"/>
+        </w:rPr>
+      </w:pPr>
+      <w:r>
+        <w:rPr>
+          <w:sz w:val="24"/>
+          <w:lang w:val="en-US"/>
+        </w:rPr>
+        <w:t>Why patterns?</w:t>
+      </w:r>
+    </w:p>
+    <w:p>
+      <w:pPr>
+        <w:pStyle w:val="Listenabsatz"/>
+        <w:numPr>
+          <w:ilvl w:val="1"/>
           <w:numId w:val="3"/>
         </w:numPr>
         <w:rPr>
@@ -77,6 +104,13 @@
           <w:docGrid w:linePitch="360"/>
         </w:sectPr>
       </w:pPr>
+      <w:r>
+        <w:rPr>
+          <w:sz w:val="24"/>
+          <w:lang w:val="en-US"/>
+        </w:rPr>
+        <w:t>Criticism</w:t>
+      </w:r>
     </w:p>
     <w:p>
       <w:pPr>
@@ -90,12 +124,802 @@
           <w:lang w:val="en-US"/>
         </w:rPr>
       </w:pPr>
+      <w:proofErr w:type="spellStart"/>
+      <w:r>
+        <w:rPr>
+          <w:sz w:val="24"/>
+          <w:lang w:val="en-US"/>
+        </w:rPr>
+        <w:lastRenderedPageBreak/>
+        <w:t>GoF</w:t>
+      </w:r>
+      <w:proofErr w:type="spellEnd"/>
+      <w:r>
+        <w:rPr>
+          <w:sz w:val="24"/>
+          <w:lang w:val="en-US"/>
+        </w:rPr>
+        <w:t>: Elements of a Design Pattern</w:t>
+      </w:r>
+    </w:p>
+    <w:p>
+      <w:pPr>
+        <w:pStyle w:val="Listenabsatz"/>
+        <w:numPr>
+          <w:ilvl w:val="1"/>
+          <w:numId w:val="3"/>
+        </w:numPr>
+        <w:rPr>
+          <w:sz w:val="24"/>
+          <w:lang w:val="en-US"/>
+        </w:rPr>
+      </w:pPr>
+      <w:r>
+        <w:rPr>
+          <w:sz w:val="24"/>
+          <w:lang w:val="en-US"/>
+        </w:rPr>
+        <w:t>Pattern name</w:t>
+      </w:r>
+    </w:p>
+    <w:p>
+      <w:pPr>
+        <w:pStyle w:val="Listenabsatz"/>
+        <w:numPr>
+          <w:ilvl w:val="1"/>
+          <w:numId w:val="3"/>
+        </w:numPr>
+        <w:rPr>
+          <w:sz w:val="24"/>
+          <w:lang w:val="en-US"/>
+        </w:rPr>
+      </w:pPr>
+      <w:r>
+        <w:rPr>
+          <w:sz w:val="24"/>
+          <w:lang w:val="en-US"/>
+        </w:rPr>
+        <w:t>Problem</w:t>
+      </w:r>
+    </w:p>
+    <w:p>
+      <w:pPr>
+        <w:pStyle w:val="Listenabsatz"/>
+        <w:numPr>
+          <w:ilvl w:val="1"/>
+          <w:numId w:val="3"/>
+        </w:numPr>
+        <w:rPr>
+          <w:sz w:val="24"/>
+          <w:lang w:val="en-US"/>
+        </w:rPr>
+      </w:pPr>
+      <w:r>
+        <w:rPr>
+          <w:sz w:val="24"/>
+          <w:lang w:val="en-US"/>
+        </w:rPr>
+        <w:t>Solution</w:t>
+      </w:r>
+    </w:p>
+    <w:p>
+      <w:pPr>
+        <w:pStyle w:val="Listenabsatz"/>
+        <w:numPr>
+          <w:ilvl w:val="1"/>
+          <w:numId w:val="3"/>
+        </w:numPr>
+        <w:rPr>
+          <w:sz w:val="24"/>
+          <w:lang w:val="en-US"/>
+        </w:rPr>
+      </w:pPr>
+      <w:r>
+        <w:rPr>
+          <w:sz w:val="24"/>
+          <w:lang w:val="en-US"/>
+        </w:rPr>
+        <w:t>consequences</w:t>
+      </w:r>
+    </w:p>
+    <w:p>
+      <w:pPr>
+        <w:pStyle w:val="Listenabsatz"/>
+        <w:numPr>
+          <w:ilvl w:val="0"/>
+          <w:numId w:val="3"/>
+        </w:numPr>
+        <w:rPr>
+          <w:sz w:val="24"/>
+          <w:lang w:val="en-US"/>
+        </w:rPr>
+      </w:pPr>
+      <w:r>
+        <w:rPr>
+          <w:sz w:val="24"/>
+          <w:lang w:val="en-US"/>
+        </w:rPr>
+        <w:t>Organizing Design Patterns</w:t>
+      </w:r>
+    </w:p>
+    <w:p>
+      <w:pPr>
+        <w:pStyle w:val="Listenabsatz"/>
+        <w:numPr>
+          <w:ilvl w:val="1"/>
+          <w:numId w:val="3"/>
+        </w:numPr>
+        <w:rPr>
+          <w:sz w:val="24"/>
+          <w:lang w:val="en-US"/>
+        </w:rPr>
+      </w:pPr>
+      <w:r>
+        <w:rPr>
+          <w:sz w:val="24"/>
+          <w:lang w:val="en-US"/>
+        </w:rPr>
+        <w:t>Purpose</w:t>
+      </w:r>
+    </w:p>
+    <w:p>
+      <w:pPr>
+        <w:pStyle w:val="Listenabsatz"/>
+        <w:numPr>
+          <w:ilvl w:val="1"/>
+          <w:numId w:val="3"/>
+        </w:numPr>
+        <w:rPr>
+          <w:sz w:val="24"/>
+          <w:lang w:val="en-US"/>
+        </w:rPr>
+      </w:pPr>
+      <w:r>
+        <w:rPr>
+          <w:sz w:val="24"/>
+          <w:lang w:val="en-US"/>
+        </w:rPr>
+        <w:t>Scope</w:t>
+      </w:r>
+    </w:p>
+    <w:p>
+      <w:pPr>
+        <w:pStyle w:val="Listenabsatz"/>
+        <w:numPr>
+          <w:ilvl w:val="0"/>
+          <w:numId w:val="3"/>
+        </w:numPr>
+        <w:rPr>
+          <w:sz w:val="24"/>
+          <w:lang w:val="en-US"/>
+        </w:rPr>
+      </w:pPr>
+      <w:r>
+        <w:rPr>
+          <w:sz w:val="24"/>
+          <w:lang w:val="en-US"/>
+        </w:rPr>
+        <w:t xml:space="preserve">Overview about </w:t>
+      </w:r>
+      <w:r>
+        <w:rPr>
+          <w:sz w:val="24"/>
+          <w:lang w:val="en-US"/>
+        </w:rPr>
+        <w:t>important</w:t>
+      </w:r>
+      <w:r>
+        <w:rPr>
+          <w:sz w:val="24"/>
+          <w:lang w:val="en-US"/>
+        </w:rPr>
+        <w:t xml:space="preserve"> Design Patterns</w:t>
+      </w:r>
+    </w:p>
+    <w:p>
+      <w:pPr>
+        <w:pStyle w:val="Listenabsatz"/>
+        <w:numPr>
+          <w:ilvl w:val="1"/>
+          <w:numId w:val="3"/>
+        </w:numPr>
+        <w:rPr>
+          <w:sz w:val="24"/>
+          <w:lang w:val="en-US"/>
+        </w:rPr>
+      </w:pPr>
+      <w:r>
+        <w:rPr>
+          <w:sz w:val="24"/>
+          <w:lang w:val="en-US"/>
+        </w:rPr>
+        <w:t>Singleton</w:t>
+      </w:r>
+    </w:p>
+    <w:p>
+      <w:pPr>
+        <w:pStyle w:val="Listenabsatz"/>
+        <w:numPr>
+          <w:ilvl w:val="1"/>
+          <w:numId w:val="3"/>
+        </w:numPr>
+        <w:rPr>
+          <w:sz w:val="24"/>
+          <w:lang w:val="en-US"/>
+        </w:rPr>
+      </w:pPr>
+      <w:r>
+        <w:rPr>
+          <w:sz w:val="24"/>
+          <w:lang w:val="en-US"/>
+        </w:rPr>
+        <w:t>Composite</w:t>
+      </w:r>
+    </w:p>
+    <w:p>
+      <w:pPr>
+        <w:pStyle w:val="Listenabsatz"/>
+        <w:numPr>
+          <w:ilvl w:val="1"/>
+          <w:numId w:val="3"/>
+        </w:numPr>
+        <w:rPr>
+          <w:sz w:val="24"/>
+          <w:lang w:val="en-US"/>
+        </w:rPr>
+      </w:pPr>
+      <w:r>
+        <w:rPr>
+          <w:sz w:val="24"/>
+          <w:lang w:val="en-US"/>
+        </w:rPr>
+        <w:t>Decorator</w:t>
+      </w:r>
+    </w:p>
+    <w:p>
+      <w:pPr>
+        <w:pStyle w:val="Listenabsatz"/>
+        <w:numPr>
+          <w:ilvl w:val="1"/>
+          <w:numId w:val="3"/>
+        </w:numPr>
+        <w:rPr>
+          <w:sz w:val="24"/>
+          <w:lang w:val="en-US"/>
+        </w:rPr>
+      </w:pPr>
+      <w:r>
+        <w:rPr>
+          <w:sz w:val="24"/>
+          <w:lang w:val="en-US"/>
+        </w:rPr>
+        <w:t>Memento</w:t>
+      </w:r>
+    </w:p>
+    <w:p>
+      <w:pPr>
+        <w:pStyle w:val="Listenabsatz"/>
+        <w:numPr>
+          <w:ilvl w:val="0"/>
+          <w:numId w:val="3"/>
+        </w:numPr>
+        <w:rPr>
+          <w:sz w:val="24"/>
+          <w:lang w:val="en-US"/>
+        </w:rPr>
+      </w:pPr>
+      <w:r>
+        <w:rPr>
+          <w:sz w:val="24"/>
+          <w:lang w:val="en-US"/>
+        </w:rPr>
+        <w:t>Patterns for Concurrent and Networked Objects</w:t>
+      </w:r>
+    </w:p>
+    <w:p>
+      <w:pPr>
+        <w:pStyle w:val="Listenabsatz"/>
+        <w:numPr>
+          <w:ilvl w:val="0"/>
+          <w:numId w:val="3"/>
+        </w:numPr>
+        <w:rPr>
+          <w:sz w:val="24"/>
+          <w:lang w:val="en-US"/>
+        </w:rPr>
+      </w:pPr>
+      <w:r>
+        <w:rPr>
+          <w:sz w:val="24"/>
+          <w:lang w:val="en-US"/>
+        </w:rPr>
+        <w:t>The Command Pattern</w:t>
+      </w:r>
+    </w:p>
+    <w:p>
+      <w:pPr>
+        <w:rPr>
+          <w:sz w:val="24"/>
+          <w:lang w:val="en-US"/>
+        </w:rPr>
+      </w:pPr>
+      <w:r>
+        <w:rPr>
+          <w:sz w:val="24"/>
+          <w:lang w:val="en-US"/>
+        </w:rPr>
+        <w:br w:type="page"/>
+      </w:r>
+    </w:p>
+    <w:p>
+      <w:pPr>
+        <w:pStyle w:val="berschrift1"/>
+        <w:rPr>
+          <w:lang w:val="en-US"/>
+        </w:rPr>
+      </w:pPr>
+      <w:r>
+        <w:rPr>
+          <w:lang w:val="en-US"/>
+        </w:rPr>
+        <w:lastRenderedPageBreak/>
+        <w:t>Sources:</w:t>
+      </w:r>
+    </w:p>
+    <w:p>
+      <w:pPr>
+        <w:pStyle w:val="Listenabsatz"/>
+        <w:numPr>
+          <w:ilvl w:val="0"/>
+          <w:numId w:val="5"/>
+        </w:numPr>
+        <w:rPr>
+          <w:sz w:val="24"/>
+          <w:szCs w:val="24"/>
+          <w:lang w:val="en-US"/>
+        </w:rPr>
+      </w:pPr>
+      <w:proofErr w:type="spellStart"/>
+      <w:r>
+        <w:rPr>
+          <w:b/>
+          <w:sz w:val="24"/>
+          <w:szCs w:val="24"/>
+          <w:lang w:val="en-US"/>
+        </w:rPr>
+        <w:t>GoF</w:t>
+      </w:r>
+      <w:proofErr w:type="spellEnd"/>
+      <w:r>
+        <w:rPr>
+          <w:b/>
+          <w:sz w:val="24"/>
+          <w:szCs w:val="24"/>
+          <w:lang w:val="en-US"/>
+        </w:rPr>
+        <w:t xml:space="preserve"> </w:t>
+      </w:r>
+      <w:r>
+        <w:rPr>
+          <w:b/>
+          <w:sz w:val="24"/>
+          <w:szCs w:val="24"/>
+          <w:lang w:val="en-US"/>
+        </w:rPr>
+        <w:t>book:</w:t>
+      </w:r>
+      <w:r>
+        <w:rPr>
+          <w:sz w:val="24"/>
+          <w:szCs w:val="24"/>
+          <w:lang w:val="en-US"/>
+        </w:rPr>
+        <w:br/>
+      </w:r>
+      <w:r>
+        <w:rPr>
+          <w:sz w:val="24"/>
+          <w:szCs w:val="24"/>
+          <w:lang w:val="en-US"/>
+        </w:rPr>
+        <w:t xml:space="preserve">Erich Gamma, Richard Helm, Ralph Johnson, John </w:t>
+      </w:r>
+      <w:proofErr w:type="spellStart"/>
+      <w:r>
+        <w:rPr>
+          <w:sz w:val="24"/>
+          <w:szCs w:val="24"/>
+          <w:lang w:val="en-US"/>
+        </w:rPr>
+        <w:t>Vlissides</w:t>
+      </w:r>
+      <w:proofErr w:type="spellEnd"/>
+      <w:r>
+        <w:rPr>
+          <w:sz w:val="24"/>
+          <w:szCs w:val="24"/>
+          <w:lang w:val="en-US"/>
+        </w:rPr>
+        <w:t>:</w:t>
+      </w:r>
+      <w:r>
+        <w:rPr>
+          <w:sz w:val="24"/>
+          <w:szCs w:val="24"/>
+          <w:lang w:val="en-US"/>
+        </w:rPr>
+        <w:t xml:space="preserve"> Design Patterns: Elements of Reusable Object-Oriented Software</w:t>
+      </w:r>
+    </w:p>
+    <w:p>
+      <w:pPr>
+        <w:pStyle w:val="Listenabsatz"/>
+        <w:numPr>
+          <w:ilvl w:val="0"/>
+          <w:numId w:val="5"/>
+        </w:numPr>
+        <w:rPr>
+          <w:sz w:val="24"/>
+          <w:szCs w:val="24"/>
+          <w:lang w:val="en-US"/>
+        </w:rPr>
+      </w:pPr>
+      <w:r>
+        <w:rPr>
+          <w:b/>
+          <w:sz w:val="24"/>
+          <w:szCs w:val="24"/>
+          <w:lang w:val="en-US"/>
+        </w:rPr>
+        <w:t>POSA1:</w:t>
+      </w:r>
+      <w:r>
+        <w:rPr>
+          <w:sz w:val="24"/>
+          <w:szCs w:val="24"/>
+          <w:lang w:val="en-US"/>
+        </w:rPr>
+        <w:br/>
+        <w:t xml:space="preserve">Frank </w:t>
+      </w:r>
+      <w:proofErr w:type="spellStart"/>
+      <w:r>
+        <w:rPr>
+          <w:sz w:val="24"/>
+          <w:szCs w:val="24"/>
+          <w:lang w:val="en-US"/>
+        </w:rPr>
+        <w:t>Buschmann</w:t>
+      </w:r>
+      <w:proofErr w:type="spellEnd"/>
+      <w:r>
+        <w:rPr>
+          <w:sz w:val="24"/>
+          <w:szCs w:val="24"/>
+          <w:lang w:val="en-US"/>
+        </w:rPr>
+        <w:t xml:space="preserve">, </w:t>
+      </w:r>
+      <w:proofErr w:type="spellStart"/>
+      <w:r>
+        <w:rPr>
+          <w:sz w:val="24"/>
+          <w:szCs w:val="24"/>
+          <w:lang w:val="en-US"/>
+        </w:rPr>
+        <w:t>Regine</w:t>
+      </w:r>
+      <w:proofErr w:type="spellEnd"/>
+      <w:r>
+        <w:rPr>
+          <w:sz w:val="24"/>
+          <w:szCs w:val="24"/>
+          <w:lang w:val="en-US"/>
+        </w:rPr>
+        <w:t xml:space="preserve"> </w:t>
+      </w:r>
+      <w:proofErr w:type="spellStart"/>
+      <w:r>
+        <w:rPr>
+          <w:sz w:val="24"/>
+          <w:szCs w:val="24"/>
+          <w:lang w:val="en-US"/>
+        </w:rPr>
+        <w:t>Meunier</w:t>
+      </w:r>
+      <w:proofErr w:type="spellEnd"/>
+      <w:r>
+        <w:rPr>
+          <w:sz w:val="24"/>
+          <w:szCs w:val="24"/>
+          <w:lang w:val="en-US"/>
+        </w:rPr>
+        <w:t xml:space="preserve">, Hans Rohnert, Peter </w:t>
+      </w:r>
+      <w:proofErr w:type="spellStart"/>
+      <w:r>
+        <w:rPr>
+          <w:sz w:val="24"/>
+          <w:szCs w:val="24"/>
+          <w:lang w:val="en-US"/>
+        </w:rPr>
+        <w:t>Sommerland</w:t>
+      </w:r>
+      <w:proofErr w:type="spellEnd"/>
+      <w:r>
+        <w:rPr>
+          <w:sz w:val="24"/>
+          <w:szCs w:val="24"/>
+          <w:lang w:val="en-US"/>
+        </w:rPr>
+        <w:t xml:space="preserve">, Michael </w:t>
+      </w:r>
+      <w:proofErr w:type="spellStart"/>
+      <w:r>
+        <w:rPr>
+          <w:sz w:val="24"/>
+          <w:szCs w:val="24"/>
+          <w:lang w:val="en-US"/>
+        </w:rPr>
+        <w:t>Stal</w:t>
+      </w:r>
+      <w:proofErr w:type="spellEnd"/>
+      <w:r>
+        <w:rPr>
+          <w:sz w:val="24"/>
+          <w:szCs w:val="24"/>
+          <w:lang w:val="en-US"/>
+        </w:rPr>
+        <w:t xml:space="preserve">: </w:t>
+      </w:r>
+      <w:r>
+        <w:rPr>
+          <w:sz w:val="24"/>
+          <w:szCs w:val="24"/>
+          <w:lang w:val="en-US"/>
+        </w:rPr>
+        <w:t>Pattern-Oriented Software Architecture</w:t>
+      </w:r>
+      <w:r>
+        <w:rPr>
+          <w:sz w:val="24"/>
+          <w:szCs w:val="24"/>
+          <w:lang w:val="en-US"/>
+        </w:rPr>
+        <w:t xml:space="preserve"> – A System of Patterns</w:t>
+      </w:r>
+    </w:p>
+    <w:p>
+      <w:pPr>
+        <w:pStyle w:val="Listenabsatz"/>
+        <w:numPr>
+          <w:ilvl w:val="0"/>
+          <w:numId w:val="5"/>
+        </w:numPr>
+        <w:rPr>
+          <w:sz w:val="24"/>
+          <w:szCs w:val="24"/>
+          <w:lang w:val="en-US"/>
+        </w:rPr>
+      </w:pPr>
+      <w:r>
+        <w:rPr>
+          <w:b/>
+          <w:sz w:val="24"/>
+          <w:szCs w:val="24"/>
+          <w:lang w:val="en-US"/>
+        </w:rPr>
+        <w:t>POSA2:</w:t>
+      </w:r>
+      <w:r>
+        <w:rPr>
+          <w:sz w:val="24"/>
+          <w:szCs w:val="24"/>
+          <w:lang w:val="en-US"/>
+        </w:rPr>
+        <w:br/>
+        <w:t xml:space="preserve">Frank </w:t>
+      </w:r>
+      <w:proofErr w:type="spellStart"/>
+      <w:r>
+        <w:rPr>
+          <w:sz w:val="24"/>
+          <w:szCs w:val="24"/>
+          <w:lang w:val="en-US"/>
+        </w:rPr>
+        <w:t>Buschmann</w:t>
+      </w:r>
+      <w:proofErr w:type="spellEnd"/>
+      <w:r>
+        <w:rPr>
+          <w:sz w:val="24"/>
+          <w:szCs w:val="24"/>
+          <w:lang w:val="en-US"/>
+        </w:rPr>
+        <w:t xml:space="preserve">, Hans Rohnert, Michael </w:t>
+      </w:r>
+      <w:proofErr w:type="spellStart"/>
+      <w:r>
+        <w:rPr>
+          <w:sz w:val="24"/>
+          <w:szCs w:val="24"/>
+          <w:lang w:val="en-US"/>
+        </w:rPr>
+        <w:t>Stal</w:t>
+      </w:r>
+      <w:proofErr w:type="spellEnd"/>
+      <w:r>
+        <w:rPr>
+          <w:sz w:val="24"/>
+          <w:szCs w:val="24"/>
+          <w:lang w:val="en-US"/>
+        </w:rPr>
+        <w:t>, Douglas Schmidt: Pattern-Oriented Software Architecture – Patterns for Concurrent and Networked Objects</w:t>
+      </w:r>
+    </w:p>
+    <w:p>
+      <w:pPr>
+        <w:pStyle w:val="Listenabsatz"/>
+        <w:numPr>
+          <w:ilvl w:val="0"/>
+          <w:numId w:val="5"/>
+        </w:numPr>
+        <w:rPr>
+          <w:sz w:val="24"/>
+          <w:szCs w:val="24"/>
+          <w:lang w:val="en-US"/>
+        </w:rPr>
+      </w:pPr>
+      <w:hyperlink r:id="rId5" w:history="1">
+        <w:r>
+          <w:rPr>
+            <w:rStyle w:val="Hyperlink"/>
+            <w:sz w:val="24"/>
+            <w:szCs w:val="24"/>
+            <w:lang w:val="en-US"/>
+          </w:rPr>
+          <w:t>http://www.tutorialspoint.com/design_pattern/design_pattern_overview.htm</w:t>
+        </w:r>
+      </w:hyperlink>
+    </w:p>
+    <w:p>
+      <w:pPr>
+        <w:pStyle w:val="Listenabsatz"/>
+        <w:numPr>
+          <w:ilvl w:val="0"/>
+          <w:numId w:val="5"/>
+        </w:numPr>
+        <w:rPr>
+          <w:sz w:val="24"/>
+          <w:szCs w:val="24"/>
+          <w:lang w:val="en-US"/>
+        </w:rPr>
+      </w:pPr>
+      <w:hyperlink r:id="rId6" w:history="1">
+        <w:r>
+          <w:rPr>
+            <w:rStyle w:val="Hyperlink"/>
+            <w:sz w:val="24"/>
+            <w:szCs w:val="24"/>
+            <w:lang w:val="en-US"/>
+          </w:rPr>
+          <w:t>http://www.tutorialspoint.com/design_pattern/command_pattern.htm</w:t>
+        </w:r>
+      </w:hyperlink>
+    </w:p>
+    <w:p>
+      <w:pPr>
+        <w:pStyle w:val="Listenabsatz"/>
+        <w:numPr>
+          <w:ilvl w:val="0"/>
+          <w:numId w:val="5"/>
+        </w:numPr>
+        <w:rPr>
+          <w:sz w:val="24"/>
+          <w:szCs w:val="24"/>
+          <w:lang w:val="en-US"/>
+        </w:rPr>
+      </w:pPr>
+      <w:hyperlink r:id="rId7" w:history="1">
+        <w:r>
+          <w:rPr>
+            <w:rStyle w:val="Hyperlink"/>
+            <w:sz w:val="24"/>
+            <w:szCs w:val="24"/>
+            <w:lang w:val="en-US"/>
+          </w:rPr>
+          <w:t>https://en.wikipedia.org/wiki/Software_design_pattern</w:t>
+        </w:r>
+      </w:hyperlink>
+    </w:p>
+    <w:p>
+      <w:pPr>
+        <w:pStyle w:val="Listenabsatz"/>
+        <w:numPr>
+          <w:ilvl w:val="0"/>
+          <w:numId w:val="5"/>
+        </w:numPr>
+        <w:rPr>
+          <w:sz w:val="24"/>
+          <w:szCs w:val="24"/>
+          <w:lang w:val="en-US"/>
+        </w:rPr>
+      </w:pPr>
+      <w:hyperlink r:id="rId8" w:history="1">
+        <w:r>
+          <w:rPr>
+            <w:rStyle w:val="Hyperlink"/>
+            <w:sz w:val="24"/>
+            <w:szCs w:val="24"/>
+            <w:lang w:val="en-US"/>
+          </w:rPr>
+          <w:t>http://www.cs.wustl.edu/~schmidt/POSA</w:t>
+        </w:r>
+      </w:hyperlink>
+    </w:p>
+    <w:p>
+      <w:pPr>
+        <w:pStyle w:val="Listenabsatz"/>
+        <w:numPr>
+          <w:ilvl w:val="0"/>
+          <w:numId w:val="5"/>
+        </w:numPr>
+        <w:rPr>
+          <w:sz w:val="24"/>
+          <w:szCs w:val="24"/>
+          <w:lang w:val="en-US"/>
+        </w:rPr>
+      </w:pPr>
+      <w:hyperlink r:id="rId9" w:history="1">
+        <w:r>
+          <w:rPr>
+            <w:rStyle w:val="Hyperlink"/>
+            <w:sz w:val="24"/>
+            <w:szCs w:val="24"/>
+            <w:lang w:val="en-US"/>
+          </w:rPr>
+          <w:t>http://shairosenfeld.com/concurrency.html</w:t>
+        </w:r>
+      </w:hyperlink>
+      <w:r>
+        <w:rPr>
+          <w:sz w:val="24"/>
+          <w:szCs w:val="24"/>
+          <w:lang w:val="en-US"/>
+        </w:rPr>
+        <w:t xml:space="preserve"> and </w:t>
+      </w:r>
+      <w:hyperlink r:id="rId10" w:history="1">
+        <w:r>
+          <w:rPr>
+            <w:rStyle w:val="Hyperlink"/>
+            <w:sz w:val="24"/>
+            <w:szCs w:val="24"/>
+            <w:lang w:val="en-US"/>
+          </w:rPr>
+          <w:t>http://shairosenfeld.com/sbvc/</w:t>
+        </w:r>
+      </w:hyperlink>
+    </w:p>
+    <w:p>
+      <w:pPr>
+        <w:pStyle w:val="Listenabsatz"/>
+        <w:numPr>
+          <w:ilvl w:val="0"/>
+          <w:numId w:val="5"/>
+        </w:numPr>
+        <w:rPr>
+          <w:sz w:val="24"/>
+          <w:szCs w:val="24"/>
+          <w:lang w:val="en-US"/>
+        </w:rPr>
+      </w:pPr>
     </w:p>
     <w:sectPr>
       <w:type w:val="continuous"/>
       <w:pgSz w:w="11906" w:h="16838"/>
       <w:pgMar w:top="1417" w:right="1417" w:bottom="1134" w:left="1417" w:header="708" w:footer="708" w:gutter="0"/>
-      <w:cols w:num="2" w:space="708"/>
+      <w:cols w:space="708"/>
       <w:docGrid w:linePitch="360"/>
     </w:sectPr>
   </w:body>
@@ -105,6 +929,119 @@
 <file path=word/numbering.xml><?xml version="1.0" encoding="utf-8"?>
 <w:numbering xmlns:ve="http://schemas.openxmlformats.org/markup-compatibility/2006" xmlns:o="urn:schemas-microsoft-com:office:office" xmlns:r="http://schemas.openxmlformats.org/officeDocument/2006/relationships" xmlns:m="http://schemas.openxmlformats.org/officeDocument/2006/math" xmlns:v="urn:schemas-microsoft-com:vml" xmlns:wp="http://schemas.openxmlformats.org/drawingml/2006/wordprocessingDrawing" xmlns:w10="urn:schemas-microsoft-com:office:word" xmlns:w="http://schemas.openxmlformats.org/wordprocessingml/2006/main" xmlns:wne="http://schemas.microsoft.com/office/word/2006/wordml">
   <w:abstractNum w:abstractNumId="0">
+    <w:nsid w:val="08247FFB"/>
+    <w:multiLevelType w:val="hybridMultilevel"/>
+    <w:tmpl w:val="4CBE9276"/>
+    <w:lvl w:ilvl="0" w:tplc="04070001">
+      <w:start w:val="1"/>
+      <w:numFmt w:val="bullet"/>
+      <w:lvlText w:val=""/>
+      <w:lvlJc w:val="left"/>
+      <w:pPr>
+        <w:ind w:left="720" w:hanging="360"/>
+      </w:pPr>
+      <w:rPr>
+        <w:rFonts w:ascii="Symbol" w:hAnsi="Symbol" w:hint="default"/>
+      </w:rPr>
+    </w:lvl>
+    <w:lvl w:ilvl="1" w:tplc="04070003" w:tentative="1">
+      <w:start w:val="1"/>
+      <w:numFmt w:val="bullet"/>
+      <w:lvlText w:val="o"/>
+      <w:lvlJc w:val="left"/>
+      <w:pPr>
+        <w:ind w:left="1440" w:hanging="360"/>
+      </w:pPr>
+      <w:rPr>
+        <w:rFonts w:ascii="Courier New" w:hAnsi="Courier New" w:cs="Courier New" w:hint="default"/>
+      </w:rPr>
+    </w:lvl>
+    <w:lvl w:ilvl="2" w:tplc="04070005" w:tentative="1">
+      <w:start w:val="1"/>
+      <w:numFmt w:val="bullet"/>
+      <w:lvlText w:val=""/>
+      <w:lvlJc w:val="left"/>
+      <w:pPr>
+        <w:ind w:left="2160" w:hanging="360"/>
+      </w:pPr>
+      <w:rPr>
+        <w:rFonts w:ascii="Wingdings" w:hAnsi="Wingdings" w:hint="default"/>
+      </w:rPr>
+    </w:lvl>
+    <w:lvl w:ilvl="3" w:tplc="04070001" w:tentative="1">
+      <w:start w:val="1"/>
+      <w:numFmt w:val="bullet"/>
+      <w:lvlText w:val=""/>
+      <w:lvlJc w:val="left"/>
+      <w:pPr>
+        <w:ind w:left="2880" w:hanging="360"/>
+      </w:pPr>
+      <w:rPr>
+        <w:rFonts w:ascii="Symbol" w:hAnsi="Symbol" w:hint="default"/>
+      </w:rPr>
+    </w:lvl>
+    <w:lvl w:ilvl="4" w:tplc="04070003" w:tentative="1">
+      <w:start w:val="1"/>
+      <w:numFmt w:val="bullet"/>
+      <w:lvlText w:val="o"/>
+      <w:lvlJc w:val="left"/>
+      <w:pPr>
+        <w:ind w:left="3600" w:hanging="360"/>
+      </w:pPr>
+      <w:rPr>
+        <w:rFonts w:ascii="Courier New" w:hAnsi="Courier New" w:cs="Courier New" w:hint="default"/>
+      </w:rPr>
+    </w:lvl>
+    <w:lvl w:ilvl="5" w:tplc="04070005" w:tentative="1">
+      <w:start w:val="1"/>
+      <w:numFmt w:val="bullet"/>
+      <w:lvlText w:val=""/>
+      <w:lvlJc w:val="left"/>
+      <w:pPr>
+        <w:ind w:left="4320" w:hanging="360"/>
+      </w:pPr>
+      <w:rPr>
+        <w:rFonts w:ascii="Wingdings" w:hAnsi="Wingdings" w:hint="default"/>
+      </w:rPr>
+    </w:lvl>
+    <w:lvl w:ilvl="6" w:tplc="04070001" w:tentative="1">
+      <w:start w:val="1"/>
+      <w:numFmt w:val="bullet"/>
+      <w:lvlText w:val=""/>
+      <w:lvlJc w:val="left"/>
+      <w:pPr>
+        <w:ind w:left="5040" w:hanging="360"/>
+      </w:pPr>
+      <w:rPr>
+        <w:rFonts w:ascii="Symbol" w:hAnsi="Symbol" w:hint="default"/>
+      </w:rPr>
+    </w:lvl>
+    <w:lvl w:ilvl="7" w:tplc="04070003" w:tentative="1">
+      <w:start w:val="1"/>
+      <w:numFmt w:val="bullet"/>
+      <w:lvlText w:val="o"/>
+      <w:lvlJc w:val="left"/>
+      <w:pPr>
+        <w:ind w:left="5760" w:hanging="360"/>
+      </w:pPr>
+      <w:rPr>
+        <w:rFonts w:ascii="Courier New" w:hAnsi="Courier New" w:cs="Courier New" w:hint="default"/>
+      </w:rPr>
+    </w:lvl>
+    <w:lvl w:ilvl="8" w:tplc="04070005" w:tentative="1">
+      <w:start w:val="1"/>
+      <w:numFmt w:val="bullet"/>
+      <w:lvlText w:val=""/>
+      <w:lvlJc w:val="left"/>
+      <w:pPr>
+        <w:ind w:left="6480" w:hanging="360"/>
+      </w:pPr>
+      <w:rPr>
+        <w:rFonts w:ascii="Wingdings" w:hAnsi="Wingdings" w:hint="default"/>
+      </w:rPr>
+    </w:lvl>
+  </w:abstractNum>
+  <w:abstractNum w:abstractNumId="1">
     <w:nsid w:val="0E01684A"/>
     <w:multiLevelType w:val="hybridMultilevel"/>
     <w:tmpl w:val="47DEA276"/>
@@ -217,7 +1154,7 @@
       </w:rPr>
     </w:lvl>
   </w:abstractNum>
-  <w:abstractNum w:abstractNumId="1">
+  <w:abstractNum w:abstractNumId="2">
     <w:nsid w:val="36743E87"/>
     <w:multiLevelType w:val="hybridMultilevel"/>
     <w:tmpl w:val="DE54E7B2"/>
@@ -330,7 +1267,7 @@
       </w:rPr>
     </w:lvl>
   </w:abstractNum>
-  <w:abstractNum w:abstractNumId="2">
+  <w:abstractNum w:abstractNumId="3">
     <w:nsid w:val="3B1C6688"/>
     <w:multiLevelType w:val="multilevel"/>
     <w:tmpl w:val="0407001F"/>
@@ -416,14 +1353,133 @@
       </w:pPr>
     </w:lvl>
   </w:abstractNum>
+  <w:abstractNum w:abstractNumId="4">
+    <w:nsid w:val="415E064B"/>
+    <w:multiLevelType w:val="hybridMultilevel"/>
+    <w:tmpl w:val="39EC7CA6"/>
+    <w:lvl w:ilvl="0" w:tplc="04070001">
+      <w:start w:val="1"/>
+      <w:numFmt w:val="bullet"/>
+      <w:lvlText w:val=""/>
+      <w:lvlJc w:val="left"/>
+      <w:pPr>
+        <w:ind w:left="720" w:hanging="360"/>
+      </w:pPr>
+      <w:rPr>
+        <w:rFonts w:ascii="Symbol" w:hAnsi="Symbol" w:hint="default"/>
+      </w:rPr>
+    </w:lvl>
+    <w:lvl w:ilvl="1" w:tplc="04070003" w:tentative="1">
+      <w:start w:val="1"/>
+      <w:numFmt w:val="bullet"/>
+      <w:lvlText w:val="o"/>
+      <w:lvlJc w:val="left"/>
+      <w:pPr>
+        <w:ind w:left="1440" w:hanging="360"/>
+      </w:pPr>
+      <w:rPr>
+        <w:rFonts w:ascii="Courier New" w:hAnsi="Courier New" w:cs="Courier New" w:hint="default"/>
+      </w:rPr>
+    </w:lvl>
+    <w:lvl w:ilvl="2" w:tplc="04070005" w:tentative="1">
+      <w:start w:val="1"/>
+      <w:numFmt w:val="bullet"/>
+      <w:lvlText w:val=""/>
+      <w:lvlJc w:val="left"/>
+      <w:pPr>
+        <w:ind w:left="2160" w:hanging="360"/>
+      </w:pPr>
+      <w:rPr>
+        <w:rFonts w:ascii="Wingdings" w:hAnsi="Wingdings" w:hint="default"/>
+      </w:rPr>
+    </w:lvl>
+    <w:lvl w:ilvl="3" w:tplc="04070001" w:tentative="1">
+      <w:start w:val="1"/>
+      <w:numFmt w:val="bullet"/>
+      <w:lvlText w:val=""/>
+      <w:lvlJc w:val="left"/>
+      <w:pPr>
+        <w:ind w:left="2880" w:hanging="360"/>
+      </w:pPr>
+      <w:rPr>
+        <w:rFonts w:ascii="Symbol" w:hAnsi="Symbol" w:hint="default"/>
+      </w:rPr>
+    </w:lvl>
+    <w:lvl w:ilvl="4" w:tplc="04070003" w:tentative="1">
+      <w:start w:val="1"/>
+      <w:numFmt w:val="bullet"/>
+      <w:lvlText w:val="o"/>
+      <w:lvlJc w:val="left"/>
+      <w:pPr>
+        <w:ind w:left="3600" w:hanging="360"/>
+      </w:pPr>
+      <w:rPr>
+        <w:rFonts w:ascii="Courier New" w:hAnsi="Courier New" w:cs="Courier New" w:hint="default"/>
+      </w:rPr>
+    </w:lvl>
+    <w:lvl w:ilvl="5" w:tplc="04070005" w:tentative="1">
+      <w:start w:val="1"/>
+      <w:numFmt w:val="bullet"/>
+      <w:lvlText w:val=""/>
+      <w:lvlJc w:val="left"/>
+      <w:pPr>
+        <w:ind w:left="4320" w:hanging="360"/>
+      </w:pPr>
+      <w:rPr>
+        <w:rFonts w:ascii="Wingdings" w:hAnsi="Wingdings" w:hint="default"/>
+      </w:rPr>
+    </w:lvl>
+    <w:lvl w:ilvl="6" w:tplc="04070001" w:tentative="1">
+      <w:start w:val="1"/>
+      <w:numFmt w:val="bullet"/>
+      <w:lvlText w:val=""/>
+      <w:lvlJc w:val="left"/>
+      <w:pPr>
+        <w:ind w:left="5040" w:hanging="360"/>
+      </w:pPr>
+      <w:rPr>
+        <w:rFonts w:ascii="Symbol" w:hAnsi="Symbol" w:hint="default"/>
+      </w:rPr>
+    </w:lvl>
+    <w:lvl w:ilvl="7" w:tplc="04070003" w:tentative="1">
+      <w:start w:val="1"/>
+      <w:numFmt w:val="bullet"/>
+      <w:lvlText w:val="o"/>
+      <w:lvlJc w:val="left"/>
+      <w:pPr>
+        <w:ind w:left="5760" w:hanging="360"/>
+      </w:pPr>
+      <w:rPr>
+        <w:rFonts w:ascii="Courier New" w:hAnsi="Courier New" w:cs="Courier New" w:hint="default"/>
+      </w:rPr>
+    </w:lvl>
+    <w:lvl w:ilvl="8" w:tplc="04070005" w:tentative="1">
+      <w:start w:val="1"/>
+      <w:numFmt w:val="bullet"/>
+      <w:lvlText w:val=""/>
+      <w:lvlJc w:val="left"/>
+      <w:pPr>
+        <w:ind w:left="6480" w:hanging="360"/>
+      </w:pPr>
+      <w:rPr>
+        <w:rFonts w:ascii="Wingdings" w:hAnsi="Wingdings" w:hint="default"/>
+      </w:rPr>
+    </w:lvl>
+  </w:abstractNum>
   <w:num w:numId="1">
-    <w:abstractNumId w:val="0"/>
+    <w:abstractNumId w:val="1"/>
   </w:num>
   <w:num w:numId="2">
-    <w:abstractNumId w:val="1"/>
+    <w:abstractNumId w:val="2"/>
   </w:num>
   <w:num w:numId="3">
-    <w:abstractNumId w:val="2"/>
+    <w:abstractNumId w:val="3"/>
+  </w:num>
+  <w:num w:numId="4">
+    <w:abstractNumId w:val="4"/>
+  </w:num>
+  <w:num w:numId="5">
+    <w:abstractNumId w:val="0"/>
   </w:num>
 </w:numbering>
 </file>
@@ -1177,6 +2233,17 @@
     </w:pPr>
     <w:rPr>
       <w:lang w:bidi="en-US"/>
+    </w:rPr>
+  </w:style>
+  <w:style w:type="character" w:styleId="Hyperlink">
+    <w:name w:val="Hyperlink"/>
+    <w:basedOn w:val="Absatz-Standardschriftart"/>
+    <w:uiPriority w:val="99"/>
+    <w:unhideWhenUsed/>
+    <w:rsid w:val="00FB58CF"/>
+    <w:rPr>
+      <w:color w:val="666666" w:themeColor="hyperlink"/>
+      <w:u w:val="single"/>
     </w:rPr>
   </w:style>
 </w:styles>

</xml_diff>

<commit_message>
worked on presentation -> demo part
</commit_message>
<xml_diff>
--- a/presentation/Outline.docx
+++ b/presentation/Outline.docx
@@ -428,6 +428,73 @@
           <w:lang w:val="en-US"/>
         </w:rPr>
       </w:pPr>
+      <w:r>
+        <w:rPr>
+          <w:sz w:val="24"/>
+          <w:lang w:val="en-US"/>
+        </w:rPr>
+        <w:t>Wrapper Façade</w:t>
+      </w:r>
+    </w:p>
+    <w:p>
+      <w:pPr>
+        <w:pStyle w:val="Listenabsatz"/>
+        <w:numPr>
+          <w:ilvl w:val="1"/>
+          <w:numId w:val="3"/>
+        </w:numPr>
+        <w:rPr>
+          <w:sz w:val="24"/>
+          <w:lang w:val="en-US"/>
+        </w:rPr>
+      </w:pPr>
+      <w:r>
+        <w:rPr>
+          <w:sz w:val="24"/>
+          <w:lang w:val="en-US"/>
+        </w:rPr>
+        <w:t>Reactor</w:t>
+      </w:r>
+    </w:p>
+    <w:p>
+      <w:pPr>
+        <w:pStyle w:val="Listenabsatz"/>
+        <w:numPr>
+          <w:ilvl w:val="1"/>
+          <w:numId w:val="3"/>
+        </w:numPr>
+        <w:rPr>
+          <w:sz w:val="24"/>
+          <w:lang w:val="en-US"/>
+        </w:rPr>
+      </w:pPr>
+      <w:r>
+        <w:rPr>
+          <w:sz w:val="24"/>
+          <w:lang w:val="en-US"/>
+        </w:rPr>
+        <w:t>Double-Checked Locking Optimization</w:t>
+      </w:r>
+    </w:p>
+    <w:p>
+      <w:pPr>
+        <w:pStyle w:val="Listenabsatz"/>
+        <w:numPr>
+          <w:ilvl w:val="1"/>
+          <w:numId w:val="3"/>
+        </w:numPr>
+        <w:rPr>
+          <w:sz w:val="24"/>
+          <w:lang w:val="en-US"/>
+        </w:rPr>
+      </w:pPr>
+      <w:r>
+        <w:rPr>
+          <w:sz w:val="24"/>
+          <w:lang w:val="en-US"/>
+        </w:rPr>
+        <w:t>Active Object</w:t>
+      </w:r>
     </w:p>
     <w:p>
       <w:pPr>
@@ -446,7 +513,23 @@
           <w:sz w:val="24"/>
           <w:lang w:val="en-US"/>
         </w:rPr>
-        <w:t>The Command Pattern</w:t>
+        <w:t xml:space="preserve">Demo application for </w:t>
+      </w:r>
+      <w:proofErr w:type="spellStart"/>
+      <w:r>
+        <w:rPr>
+          <w:sz w:val="24"/>
+          <w:lang w:val="en-US"/>
+        </w:rPr>
+        <w:t>ActiveObject</w:t>
+      </w:r>
+      <w:proofErr w:type="spellEnd"/>
+      <w:r>
+        <w:rPr>
+          <w:sz w:val="24"/>
+          <w:lang w:val="en-US"/>
+        </w:rPr>
+        <w:t xml:space="preserve"> Pattern</w:t>
       </w:r>
     </w:p>
     <w:p>
@@ -968,7 +1051,7 @@
         </w:rPr>
         <w:t xml:space="preserve">List of different patterns: </w:t>
       </w:r>
-      <w:hyperlink r:id="rId12" w:history="1">
+      <w:hyperlink r:id="rId12" w:anchor="cite_note-POSA2-8" w:history="1">
         <w:r>
           <w:rPr>
             <w:rStyle w:val="Hyperlink"/>
@@ -977,6 +1060,31 @@
             <w:lang w:val="en-US"/>
           </w:rPr>
           <w:t>https://en.wikibooks.org/wiki/Introduction_to_Software_Engineering/Architecture/Design_Patterns#cite_note-POSA2-8</w:t>
+        </w:r>
+      </w:hyperlink>
+    </w:p>
+    <w:p>
+      <w:pPr>
+        <w:pStyle w:val="Listenabsatz"/>
+        <w:numPr>
+          <w:ilvl w:val="0"/>
+          <w:numId w:val="5"/>
+        </w:numPr>
+        <w:rPr>
+          <w:sz w:val="24"/>
+          <w:szCs w:val="24"/>
+          <w:lang w:val="en-US"/>
+        </w:rPr>
+      </w:pPr>
+      <w:hyperlink r:id="rId13" w:history="1">
+        <w:r>
+          <w:rPr>
+            <w:rStyle w:val="Hyperlink"/>
+            <w:sz w:val="24"/>
+            <w:szCs w:val="24"/>
+            <w:lang w:val="en-US"/>
+          </w:rPr>
+          <w:t>http://www.philipphauer.de/study/se/design-pattern.php</w:t>
         </w:r>
       </w:hyperlink>
     </w:p>

</xml_diff>